<commit_message>
more level editor mockups
</commit_message>
<xml_diff>
--- a/Documentation/Level Editor/Level Editor.docx
+++ b/Documentation/Level Editor/Level Editor.docx
@@ -5,6 +5,9 @@
     <w:p>
       <w:pPr>
         <w:pStyle w:val="Title"/>
+        <w:rPr>
+          <w:rFonts w:hint="eastAsia"/>
+        </w:rPr>
       </w:pPr>
       <w:proofErr w:type="spellStart"/>
       <w:r>
@@ -96,6 +99,12 @@
         </w:rPr>
         <w:t xml:space="preserve"> Editing</w:t>
       </w:r>
+      <w:r>
+        <w:rPr>
+          <w:lang w:val="en-US"/>
+        </w:rPr>
+        <w:t xml:space="preserve"> - YES</w:t>
+      </w:r>
     </w:p>
     <w:p>
       <w:pPr>
@@ -146,6 +155,12 @@
         </w:rPr>
         <w:t>Mobile Support</w:t>
       </w:r>
+      <w:r>
+        <w:rPr>
+          <w:lang w:val="en-US"/>
+        </w:rPr>
+        <w:t xml:space="preserve"> - NO</w:t>
+      </w:r>
     </w:p>
     <w:p>
       <w:pPr>
@@ -226,6 +241,12 @@
         <w:t>tilemaps</w:t>
       </w:r>
       <w:proofErr w:type="spellEnd"/>
+      <w:r>
+        <w:rPr>
+          <w:lang w:val="en-US"/>
+        </w:rPr>
+        <w:t xml:space="preserve"> - YES</w:t>
+      </w:r>
     </w:p>
     <w:p>
       <w:pPr>
@@ -293,26 +314,14 @@
           <w:numId w:val="4"/>
         </w:numPr>
         <w:rPr>
-          <w:i/>
-          <w:iCs/>
-          <w:lang w:val="en-US"/>
-        </w:rPr>
-      </w:pPr>
-      <w:r>
-        <w:rPr>
-          <w:i/>
-          <w:iCs/>
-          <w:lang w:val="en-US"/>
-        </w:rPr>
-        <w:t>Mobile devices</w:t>
-      </w:r>
-      <w:r>
-        <w:rPr>
-          <w:i/>
-          <w:iCs/>
-          <w:lang w:val="en-US"/>
-        </w:rPr>
-        <w:t>?</w:t>
+          <w:lang w:val="en-US"/>
+        </w:rPr>
+      </w:pPr>
+      <w:r>
+        <w:rPr>
+          <w:lang w:val="en-US"/>
+        </w:rPr>
+        <w:t>Controller via the use of a movable cursor</w:t>
       </w:r>
     </w:p>
     <w:p>
@@ -846,19 +855,7 @@
         <w:rPr>
           <w:lang w:val="en-US"/>
         </w:rPr>
-        <w:t xml:space="preserve"> to be </w:t>
-      </w:r>
-      <w:r>
-        <w:rPr>
-          <w:lang w:val="en-US"/>
-        </w:rPr>
-        <w:t>accessible</w:t>
-      </w:r>
-      <w:r>
-        <w:rPr>
-          <w:lang w:val="en-US"/>
-        </w:rPr>
-        <w:t>?</w:t>
+        <w:t xml:space="preserve"> to be accessible?</w:t>
       </w:r>
     </w:p>
     <w:p>

</xml_diff>

<commit_message>
Update level editor feedback based on where we're at
</commit_message>
<xml_diff>
--- a/Documentation/Level Editor/Level Editor.docx
+++ b/Documentation/Level Editor/Level Editor.docx
@@ -9,13 +9,8 @@
           <w:rFonts w:hint="eastAsia"/>
         </w:rPr>
       </w:pPr>
-      <w:proofErr w:type="spellStart"/>
-      <w:r>
-        <w:t>SuperTux</w:t>
-      </w:r>
-      <w:proofErr w:type="spellEnd"/>
-      <w:r>
-        <w:t xml:space="preserve"> Classic</w:t>
+      <w:r>
+        <w:t>SuperTux Classic</w:t>
       </w:r>
     </w:p>
     <w:p>
@@ -85,25 +80,47 @@
           <w:lang w:val="en-US"/>
         </w:rPr>
       </w:pPr>
-      <w:proofErr w:type="spellStart"/>
-      <w:r>
-        <w:rPr>
-          <w:lang w:val="en-US"/>
-        </w:rPr>
-        <w:t>Worldmap</w:t>
-      </w:r>
-      <w:proofErr w:type="spellEnd"/>
-      <w:r>
-        <w:rPr>
-          <w:lang w:val="en-US"/>
-        </w:rPr>
-        <w:t xml:space="preserve"> Editing</w:t>
-      </w:r>
-      <w:r>
-        <w:rPr>
-          <w:lang w:val="en-US"/>
-        </w:rPr>
-        <w:t xml:space="preserve"> - YES</w:t>
+      <w:r>
+        <w:rPr>
+          <w:lang w:val="en-US"/>
+        </w:rPr>
+        <w:t>Mobile Support</w:t>
+      </w:r>
+      <w:r>
+        <w:rPr>
+          <w:lang w:val="en-US"/>
+        </w:rPr>
+        <w:t xml:space="preserve"> </w:t>
+      </w:r>
+      <w:r>
+        <w:rPr>
+          <w:lang w:val="en-US"/>
+        </w:rPr>
+        <w:t>–</w:t>
+      </w:r>
+      <w:r>
+        <w:rPr>
+          <w:lang w:val="en-US"/>
+        </w:rPr>
+        <w:t xml:space="preserve"> </w:t>
+      </w:r>
+      <w:r>
+        <w:rPr>
+          <w:lang w:val="en-US"/>
+        </w:rPr>
+        <w:t>NO UNLESS SOMEONE</w:t>
+      </w:r>
+      <w:r>
+        <w:rPr>
+          <w:lang w:val="en-US"/>
+        </w:rPr>
+        <w:t xml:space="preserve"> ELSE</w:t>
+      </w:r>
+      <w:r>
+        <w:rPr>
+          <w:lang w:val="en-US"/>
+        </w:rPr>
+        <w:t xml:space="preserve"> WANTS TO IMPLEMENT IT</w:t>
       </w:r>
     </w:p>
     <w:p>
@@ -121,21 +138,7 @@
         <w:rPr>
           <w:lang w:val="en-US"/>
         </w:rPr>
-        <w:t xml:space="preserve">Should the editor support editing </w:t>
-      </w:r>
-      <w:proofErr w:type="spellStart"/>
-      <w:r>
-        <w:rPr>
-          <w:lang w:val="en-US"/>
-        </w:rPr>
-        <w:t>worldmaps</w:t>
-      </w:r>
-      <w:proofErr w:type="spellEnd"/>
-      <w:r>
-        <w:rPr>
-          <w:lang w:val="en-US"/>
-        </w:rPr>
-        <w:t>?</w:t>
+        <w:t>Should the editor be operable on mobile devices?</w:t>
       </w:r>
     </w:p>
     <w:p>
@@ -153,13 +156,13 @@
         <w:rPr>
           <w:lang w:val="en-US"/>
         </w:rPr>
-        <w:t>Mobile Support</w:t>
-      </w:r>
-      <w:r>
-        <w:rPr>
-          <w:lang w:val="en-US"/>
-        </w:rPr>
-        <w:t xml:space="preserve"> - NO</w:t>
+        <w:t>Scripting Support</w:t>
+      </w:r>
+      <w:r>
+        <w:rPr>
+          <w:lang w:val="en-US"/>
+        </w:rPr>
+        <w:t xml:space="preserve"> – LATER</w:t>
       </w:r>
     </w:p>
     <w:p>
@@ -177,107 +180,7 @@
         <w:rPr>
           <w:lang w:val="en-US"/>
         </w:rPr>
-        <w:t>Should the editor be operable on mobile devices?</w:t>
-      </w:r>
-    </w:p>
-    <w:p>
-      <w:pPr>
-        <w:pStyle w:val="ListParagraph"/>
-        <w:numPr>
-          <w:ilvl w:val="0"/>
-          <w:numId w:val="3"/>
-        </w:numPr>
-        <w:rPr>
-          <w:lang w:val="en-US"/>
-        </w:rPr>
-      </w:pPr>
-      <w:r>
-        <w:rPr>
-          <w:lang w:val="en-US"/>
-        </w:rPr>
-        <w:t>Scripting Support</w:t>
-      </w:r>
-    </w:p>
-    <w:p>
-      <w:pPr>
-        <w:pStyle w:val="ListParagraph"/>
-        <w:numPr>
-          <w:ilvl w:val="1"/>
-          <w:numId w:val="3"/>
-        </w:numPr>
-        <w:rPr>
-          <w:lang w:val="en-US"/>
-        </w:rPr>
-      </w:pPr>
-      <w:r>
-        <w:rPr>
-          <w:lang w:val="en-US"/>
-        </w:rPr>
         <w:t>Should the editor support scripting? If so, how complex?</w:t>
-      </w:r>
-    </w:p>
-    <w:p>
-      <w:pPr>
-        <w:pStyle w:val="ListParagraph"/>
-        <w:numPr>
-          <w:ilvl w:val="0"/>
-          <w:numId w:val="3"/>
-        </w:numPr>
-        <w:rPr>
-          <w:lang w:val="en-US"/>
-        </w:rPr>
-      </w:pPr>
-      <w:r>
-        <w:rPr>
-          <w:lang w:val="en-US"/>
-        </w:rPr>
-        <w:t xml:space="preserve">Multiple </w:t>
-      </w:r>
-      <w:proofErr w:type="spellStart"/>
-      <w:r>
-        <w:rPr>
-          <w:lang w:val="en-US"/>
-        </w:rPr>
-        <w:t>tilemaps</w:t>
-      </w:r>
-      <w:proofErr w:type="spellEnd"/>
-      <w:r>
-        <w:rPr>
-          <w:lang w:val="en-US"/>
-        </w:rPr>
-        <w:t xml:space="preserve"> - YES</w:t>
-      </w:r>
-    </w:p>
-    <w:p>
-      <w:pPr>
-        <w:pStyle w:val="ListParagraph"/>
-        <w:numPr>
-          <w:ilvl w:val="1"/>
-          <w:numId w:val="3"/>
-        </w:numPr>
-        <w:rPr>
-          <w:lang w:val="en-US"/>
-        </w:rPr>
-      </w:pPr>
-      <w:r>
-        <w:rPr>
-          <w:lang w:val="en-US"/>
-        </w:rPr>
-        <w:t xml:space="preserve">Should there only be 3 editable </w:t>
-      </w:r>
-      <w:proofErr w:type="spellStart"/>
-      <w:r>
-        <w:rPr>
-          <w:lang w:val="en-US"/>
-        </w:rPr>
-        <w:t>tilemaps</w:t>
-      </w:r>
-      <w:proofErr w:type="spellEnd"/>
-      <w:r>
-        <w:rPr>
-          <w:lang w:val="en-US"/>
-        </w:rPr>
-        <w:t>, or infinite?</w:t>
       </w:r>
     </w:p>
     <w:p>
@@ -321,7 +224,19 @@
         <w:rPr>
           <w:lang w:val="en-US"/>
         </w:rPr>
-        <w:t>Controller via the use of a movable cursor</w:t>
+        <w:t>Controller via the use of a mov</w:t>
+      </w:r>
+      <w:r>
+        <w:rPr>
+          <w:lang w:val="en-US"/>
+        </w:rPr>
+        <w:t>e</w:t>
+      </w:r>
+      <w:r>
+        <w:rPr>
+          <w:lang w:val="en-US"/>
+        </w:rPr>
+        <w:t>able cursor</w:t>
       </w:r>
     </w:p>
     <w:p>
@@ -361,16 +276,8 @@
         <w:rPr>
           <w:lang w:val="en-US"/>
         </w:rPr>
-        <w:t xml:space="preserve"> scroll through the </w:t>
-      </w:r>
-      <w:proofErr w:type="gramStart"/>
-      <w:r>
-        <w:rPr>
-          <w:lang w:val="en-US"/>
-        </w:rPr>
-        <w:t>level</w:t>
-      </w:r>
-      <w:proofErr w:type="gramEnd"/>
+        <w:t xml:space="preserve"> scroll through the level</w:t>
+      </w:r>
     </w:p>
     <w:p>
       <w:pPr>
@@ -395,14 +302,12 @@
         </w:rPr>
         <w:t xml:space="preserve">place or erase </w:t>
       </w:r>
-      <w:proofErr w:type="gramStart"/>
       <w:r>
         <w:rPr>
           <w:lang w:val="en-US"/>
         </w:rPr>
         <w:t>tiles</w:t>
       </w:r>
-      <w:proofErr w:type="gramEnd"/>
     </w:p>
     <w:p>
       <w:pPr>
@@ -419,16 +324,8 @@
         <w:rPr>
           <w:lang w:val="en-US"/>
         </w:rPr>
-        <w:t xml:space="preserve">Ability to place or erase tiles using a rectangle fill </w:t>
-      </w:r>
-      <w:proofErr w:type="gramStart"/>
-      <w:r>
-        <w:rPr>
-          <w:lang w:val="en-US"/>
-        </w:rPr>
-        <w:t>tool</w:t>
-      </w:r>
-      <w:proofErr w:type="gramEnd"/>
+        <w:t>Ability to place or erase tiles using a rectangle fill tool</w:t>
+      </w:r>
     </w:p>
     <w:p>
       <w:pPr>
@@ -445,39 +342,15 @@
         <w:rPr>
           <w:lang w:val="en-US"/>
         </w:rPr>
-        <w:t xml:space="preserve">Ability to add or remove </w:t>
-      </w:r>
-      <w:proofErr w:type="gramStart"/>
-      <w:r>
-        <w:rPr>
-          <w:lang w:val="en-US"/>
-        </w:rPr>
-        <w:t>objects</w:t>
-      </w:r>
-      <w:proofErr w:type="gramEnd"/>
+        <w:t>Ability to add or remove objects</w:t>
+      </w:r>
     </w:p>
     <w:p>
       <w:pPr>
         <w:pStyle w:val="Heading2"/>
       </w:pPr>
       <w:r>
-        <w:t>Level objects (</w:t>
-      </w:r>
-      <w:proofErr w:type="spellStart"/>
-      <w:r>
-        <w:t>Tilemaps</w:t>
-      </w:r>
-      <w:proofErr w:type="spellEnd"/>
-      <w:r>
-        <w:t xml:space="preserve">, Particles, </w:t>
-      </w:r>
-      <w:proofErr w:type="spellStart"/>
-      <w:r>
-        <w:t>etc</w:t>
-      </w:r>
-      <w:proofErr w:type="spellEnd"/>
-      <w:r>
-        <w:t>)</w:t>
+        <w:t>Level objects (Tilemaps, Particles, etc)</w:t>
       </w:r>
     </w:p>
     <w:p>
@@ -495,18 +368,8 @@
         <w:rPr>
           <w:lang w:val="en-US"/>
         </w:rPr>
-        <w:t xml:space="preserve">Ability to change the active </w:t>
-      </w:r>
-      <w:proofErr w:type="spellStart"/>
-      <w:proofErr w:type="gramStart"/>
-      <w:r>
-        <w:rPr>
-          <w:lang w:val="en-US"/>
-        </w:rPr>
-        <w:t>TileMap</w:t>
-      </w:r>
-      <w:proofErr w:type="spellEnd"/>
-      <w:proofErr w:type="gramEnd"/>
+        <w:t>Ability to change the active TileMap</w:t>
+      </w:r>
     </w:p>
     <w:p>
       <w:pPr>
@@ -523,18 +386,8 @@
         <w:rPr>
           <w:lang w:val="en-US"/>
         </w:rPr>
-        <w:t xml:space="preserve">Ability to add or remove </w:t>
-      </w:r>
-      <w:proofErr w:type="spellStart"/>
-      <w:proofErr w:type="gramStart"/>
-      <w:r>
-        <w:rPr>
-          <w:lang w:val="en-US"/>
-        </w:rPr>
-        <w:t>TileMaps</w:t>
-      </w:r>
-      <w:proofErr w:type="spellEnd"/>
-      <w:proofErr w:type="gramEnd"/>
+        <w:t>Ability to add or remove TileMaps</w:t>
+      </w:r>
     </w:p>
     <w:p>
       <w:pPr>
@@ -551,16 +404,8 @@
         <w:rPr>
           <w:lang w:val="en-US"/>
         </w:rPr>
-        <w:t xml:space="preserve">Ability to add particle </w:t>
-      </w:r>
-      <w:proofErr w:type="gramStart"/>
-      <w:r>
-        <w:rPr>
-          <w:lang w:val="en-US"/>
-        </w:rPr>
-        <w:t>layers</w:t>
-      </w:r>
-      <w:proofErr w:type="gramEnd"/>
+        <w:t>Ability to add particle layers</w:t>
+      </w:r>
     </w:p>
     <w:p>
       <w:pPr>
@@ -585,16 +430,8 @@
         <w:rPr>
           <w:lang w:val="en-US"/>
         </w:rPr>
-        <w:t xml:space="preserve">Ability to change the </w:t>
-      </w:r>
-      <w:proofErr w:type="gramStart"/>
-      <w:r>
-        <w:rPr>
-          <w:lang w:val="en-US"/>
-        </w:rPr>
-        <w:t>background</w:t>
-      </w:r>
-      <w:proofErr w:type="gramEnd"/>
+        <w:t>Ability to change the background</w:t>
+      </w:r>
     </w:p>
     <w:p>
       <w:pPr>
@@ -649,58 +486,38 @@
           <w:bCs/>
           <w:lang w:val="en-US"/>
         </w:rPr>
-        <w:t xml:space="preserve"> to </w:t>
-      </w:r>
-      <w:proofErr w:type="gramStart"/>
-      <w:r>
+        <w:t xml:space="preserve"> to disk</w:t>
+      </w:r>
+    </w:p>
+    <w:p>
+      <w:pPr>
+        <w:pStyle w:val="ListParagraph"/>
+        <w:numPr>
+          <w:ilvl w:val="0"/>
+          <w:numId w:val="1"/>
+        </w:numPr>
         <w:rPr>
           <w:b/>
           <w:bCs/>
           <w:lang w:val="en-US"/>
         </w:rPr>
-        <w:t>disk</w:t>
-      </w:r>
-      <w:proofErr w:type="gramEnd"/>
-    </w:p>
-    <w:p>
-      <w:pPr>
-        <w:pStyle w:val="ListParagraph"/>
-        <w:numPr>
-          <w:ilvl w:val="0"/>
-          <w:numId w:val="1"/>
-        </w:numPr>
+      </w:pPr>
+      <w:r>
         <w:rPr>
           <w:b/>
           <w:bCs/>
           <w:lang w:val="en-US"/>
         </w:rPr>
-      </w:pPr>
+        <w:t>Ability to load / open levels</w:t>
+      </w:r>
       <w:r>
         <w:rPr>
           <w:b/>
           <w:bCs/>
           <w:lang w:val="en-US"/>
         </w:rPr>
-        <w:t>Ability to load / open levels</w:t>
-      </w:r>
-      <w:r>
-        <w:rPr>
-          <w:b/>
-          <w:bCs/>
-          <w:lang w:val="en-US"/>
-        </w:rPr>
-        <w:t xml:space="preserve"> from </w:t>
-      </w:r>
-      <w:proofErr w:type="gramStart"/>
-      <w:r>
-        <w:rPr>
-          <w:b/>
-          <w:bCs/>
-          <w:lang w:val="en-US"/>
-        </w:rPr>
-        <w:t>disk</w:t>
-      </w:r>
-      <w:proofErr w:type="gramEnd"/>
+        <w:t xml:space="preserve"> from disk</w:t>
+      </w:r>
     </w:p>
     <w:p>
       <w:pPr>
@@ -789,21 +606,7 @@
         <w:rPr>
           <w:lang w:val="en-US"/>
         </w:rPr>
-        <w:t xml:space="preserve">How will </w:t>
-      </w:r>
-      <w:proofErr w:type="spellStart"/>
-      <w:r>
-        <w:rPr>
-          <w:lang w:val="en-US"/>
-        </w:rPr>
-        <w:t>worldmaps</w:t>
-      </w:r>
-      <w:proofErr w:type="spellEnd"/>
-      <w:r>
-        <w:rPr>
-          <w:lang w:val="en-US"/>
-        </w:rPr>
-        <w:t xml:space="preserve"> ensure that the levels within them have valid file paths?</w:t>
+        <w:t>How will worldmaps ensure that the levels within them have valid file paths?</w:t>
       </w:r>
     </w:p>
     <w:p>
@@ -841,21 +644,7 @@
         <w:rPr>
           <w:lang w:val="en-US"/>
         </w:rPr>
-        <w:t xml:space="preserve"> need a </w:t>
-      </w:r>
-      <w:proofErr w:type="spellStart"/>
-      <w:r>
-        <w:rPr>
-          <w:lang w:val="en-US"/>
-        </w:rPr>
-        <w:t>worldmap</w:t>
-      </w:r>
-      <w:proofErr w:type="spellEnd"/>
-      <w:r>
-        <w:rPr>
-          <w:lang w:val="en-US"/>
-        </w:rPr>
-        <w:t xml:space="preserve"> to be accessible?</w:t>
+        <w:t xml:space="preserve"> need a worldmap to be accessible?</w:t>
       </w:r>
     </w:p>
     <w:p>
@@ -883,23 +672,7 @@
           <w:strike/>
           <w:lang w:val="en-US"/>
         </w:rPr>
-        <w:t xml:space="preserve">Should individual levels be accessible without a </w:t>
-      </w:r>
-      <w:proofErr w:type="spellStart"/>
-      <w:r>
-        <w:rPr>
-          <w:strike/>
-          <w:lang w:val="en-US"/>
-        </w:rPr>
-        <w:t>worldmap</w:t>
-      </w:r>
-      <w:proofErr w:type="spellEnd"/>
-      <w:r>
-        <w:rPr>
-          <w:strike/>
-          <w:lang w:val="en-US"/>
-        </w:rPr>
-        <w:t>?</w:t>
+        <w:t>Should individual levels be accessible without a worldmap?</w:t>
       </w:r>
     </w:p>
     <w:p>
@@ -917,16 +690,8 @@
         <w:rPr>
           <w:lang w:val="en-US"/>
         </w:rPr>
-        <w:t xml:space="preserve">Yes. You can simply open them in the </w:t>
-      </w:r>
-      <w:proofErr w:type="gramStart"/>
-      <w:r>
-        <w:rPr>
-          <w:lang w:val="en-US"/>
-        </w:rPr>
-        <w:t>editor</w:t>
-      </w:r>
-      <w:proofErr w:type="gramEnd"/>
+        <w:t>Yes. You can simply open them in the editor</w:t>
+      </w:r>
     </w:p>
     <w:p>
       <w:pPr>
@@ -1016,6 +781,56 @@
     </w:sectPr>
   </w:body>
 </w:document>
+</file>
+
+<file path=word/endnotes.xml><?xml version="1.0" encoding="utf-8"?>
+<w:endnotes xmlns:wpc="http://schemas.microsoft.com/office/word/2010/wordprocessingCanvas" xmlns:cx="http://schemas.microsoft.com/office/drawing/2014/chartex" xmlns:cx1="http://schemas.microsoft.com/office/drawing/2015/9/8/chartex" xmlns:cx2="http://schemas.microsoft.com/office/drawing/2015/10/21/chartex" xmlns:cx3="http://schemas.microsoft.com/office/drawing/2016/5/9/chartex" xmlns:cx4="http://schemas.microsoft.com/office/drawing/2016/5/10/chartex" xmlns:cx5="http://schemas.microsoft.com/office/drawing/2016/5/11/chartex" xmlns:cx6="http://schemas.microsoft.com/office/drawing/2016/5/12/chartex" xmlns:cx7="http://schemas.microsoft.com/office/drawing/2016/5/13/chartex" xmlns:cx8="http://schemas.microsoft.com/office/drawing/2016/5/14/chartex" xmlns:mc="http://schemas.openxmlformats.org/markup-compatibility/2006" xmlns:aink="http://schemas.microsoft.com/office/drawing/2016/ink" xmlns:am3d="http://schemas.microsoft.com/office/drawing/2017/model3d" xmlns:o="urn:schemas-microsoft-com:office:office" xmlns:oel="http://schemas.microsoft.com/office/2019/extlst" xmlns:r="http://schemas.openxmlformats.org/officeDocument/2006/relationships" xmlns:m="http://schemas.openxmlformats.org/officeDocument/2006/math" xmlns:v="urn:schemas-microsoft-com:vml" xmlns:wp14="http://schemas.microsoft.com/office/word/2010/wordprocessingDrawing" xmlns:wp="http://schemas.openxmlformats.org/drawingml/2006/wordprocessingDrawing" xmlns:w10="urn:schemas-microsoft-com:office:word" xmlns:w="http://schemas.openxmlformats.org/wordprocessingml/2006/main" xmlns:w14="http://schemas.microsoft.com/office/word/2010/wordml" xmlns:w15="http://schemas.microsoft.com/office/word/2012/wordml" xmlns:w16cex="http://schemas.microsoft.com/office/word/2018/wordml/cex" xmlns:w16cid="http://schemas.microsoft.com/office/word/2016/wordml/cid" xmlns:w16="http://schemas.microsoft.com/office/word/2018/wordml" xmlns:w16sdtdh="http://schemas.microsoft.com/office/word/2020/wordml/sdtdatahash" xmlns:w16se="http://schemas.microsoft.com/office/word/2015/wordml/symex" xmlns:wpg="http://schemas.microsoft.com/office/word/2010/wordprocessingGroup" xmlns:wpi="http://schemas.microsoft.com/office/word/2010/wordprocessingInk" xmlns:wne="http://schemas.microsoft.com/office/word/2006/wordml" xmlns:wps="http://schemas.microsoft.com/office/word/2010/wordprocessingShape" mc:Ignorable="w14 w15 w16se w16cid w16 w16cex w16sdtdh wp14">
+  <w:endnote w:type="separator" w:id="-1">
+    <w:p>
+      <w:pPr>
+        <w:spacing w:after="0" w:line="240" w:lineRule="auto"/>
+      </w:pPr>
+      <w:r>
+        <w:separator/>
+      </w:r>
+    </w:p>
+  </w:endnote>
+  <w:endnote w:type="continuationSeparator" w:id="0">
+    <w:p>
+      <w:pPr>
+        <w:spacing w:after="0" w:line="240" w:lineRule="auto"/>
+      </w:pPr>
+      <w:r>
+        <w:continuationSeparator/>
+      </w:r>
+    </w:p>
+  </w:endnote>
+</w:endnotes>
+</file>
+
+<file path=word/footnotes.xml><?xml version="1.0" encoding="utf-8"?>
+<w:footnotes xmlns:wpc="http://schemas.microsoft.com/office/word/2010/wordprocessingCanvas" xmlns:cx="http://schemas.microsoft.com/office/drawing/2014/chartex" xmlns:cx1="http://schemas.microsoft.com/office/drawing/2015/9/8/chartex" xmlns:cx2="http://schemas.microsoft.com/office/drawing/2015/10/21/chartex" xmlns:cx3="http://schemas.microsoft.com/office/drawing/2016/5/9/chartex" xmlns:cx4="http://schemas.microsoft.com/office/drawing/2016/5/10/chartex" xmlns:cx5="http://schemas.microsoft.com/office/drawing/2016/5/11/chartex" xmlns:cx6="http://schemas.microsoft.com/office/drawing/2016/5/12/chartex" xmlns:cx7="http://schemas.microsoft.com/office/drawing/2016/5/13/chartex" xmlns:cx8="http://schemas.microsoft.com/office/drawing/2016/5/14/chartex" xmlns:mc="http://schemas.openxmlformats.org/markup-compatibility/2006" xmlns:aink="http://schemas.microsoft.com/office/drawing/2016/ink" xmlns:am3d="http://schemas.microsoft.com/office/drawing/2017/model3d" xmlns:o="urn:schemas-microsoft-com:office:office" xmlns:oel="http://schemas.microsoft.com/office/2019/extlst" xmlns:r="http://schemas.openxmlformats.org/officeDocument/2006/relationships" xmlns:m="http://schemas.openxmlformats.org/officeDocument/2006/math" xmlns:v="urn:schemas-microsoft-com:vml" xmlns:wp14="http://schemas.microsoft.com/office/word/2010/wordprocessingDrawing" xmlns:wp="http://schemas.openxmlformats.org/drawingml/2006/wordprocessingDrawing" xmlns:w10="urn:schemas-microsoft-com:office:word" xmlns:w="http://schemas.openxmlformats.org/wordprocessingml/2006/main" xmlns:w14="http://schemas.microsoft.com/office/word/2010/wordml" xmlns:w15="http://schemas.microsoft.com/office/word/2012/wordml" xmlns:w16cex="http://schemas.microsoft.com/office/word/2018/wordml/cex" xmlns:w16cid="http://schemas.microsoft.com/office/word/2016/wordml/cid" xmlns:w16="http://schemas.microsoft.com/office/word/2018/wordml" xmlns:w16sdtdh="http://schemas.microsoft.com/office/word/2020/wordml/sdtdatahash" xmlns:w16se="http://schemas.microsoft.com/office/word/2015/wordml/symex" xmlns:wpg="http://schemas.microsoft.com/office/word/2010/wordprocessingGroup" xmlns:wpi="http://schemas.microsoft.com/office/word/2010/wordprocessingInk" xmlns:wne="http://schemas.microsoft.com/office/word/2006/wordml" xmlns:wps="http://schemas.microsoft.com/office/word/2010/wordprocessingShape" mc:Ignorable="w14 w15 w16se w16cid w16 w16cex w16sdtdh wp14">
+  <w:footnote w:type="separator" w:id="-1">
+    <w:p>
+      <w:pPr>
+        <w:spacing w:after="0" w:line="240" w:lineRule="auto"/>
+      </w:pPr>
+      <w:r>
+        <w:separator/>
+      </w:r>
+    </w:p>
+  </w:footnote>
+  <w:footnote w:type="continuationSeparator" w:id="0">
+    <w:p>
+      <w:pPr>
+        <w:spacing w:after="0" w:line="240" w:lineRule="auto"/>
+      </w:pPr>
+      <w:r>
+        <w:continuationSeparator/>
+      </w:r>
+    </w:p>
+  </w:footnote>
+</w:footnotes>
 </file>
 
 <file path=word/numbering.xml><?xml version="1.0" encoding="utf-8"?>
@@ -2157,6 +1972,50 @@
       <w:lang w:val="en-US"/>
     </w:rPr>
   </w:style>
+  <w:style w:type="paragraph" w:styleId="Header">
+    <w:name w:val="header"/>
+    <w:basedOn w:val="Normal"/>
+    <w:link w:val="HeaderChar"/>
+    <w:uiPriority w:val="99"/>
+    <w:unhideWhenUsed/>
+    <w:rsid w:val="00B90296"/>
+    <w:pPr>
+      <w:tabs>
+        <w:tab w:val="center" w:pos="4513"/>
+        <w:tab w:val="right" w:pos="9026"/>
+      </w:tabs>
+      <w:spacing w:after="0" w:line="240" w:lineRule="auto"/>
+    </w:pPr>
+  </w:style>
+  <w:style w:type="character" w:customStyle="1" w:styleId="HeaderChar">
+    <w:name w:val="Header Char"/>
+    <w:basedOn w:val="DefaultParagraphFont"/>
+    <w:link w:val="Header"/>
+    <w:uiPriority w:val="99"/>
+    <w:rsid w:val="00B90296"/>
+  </w:style>
+  <w:style w:type="paragraph" w:styleId="Footer">
+    <w:name w:val="footer"/>
+    <w:basedOn w:val="Normal"/>
+    <w:link w:val="FooterChar"/>
+    <w:uiPriority w:val="99"/>
+    <w:unhideWhenUsed/>
+    <w:rsid w:val="00B90296"/>
+    <w:pPr>
+      <w:tabs>
+        <w:tab w:val="center" w:pos="4513"/>
+        <w:tab w:val="right" w:pos="9026"/>
+      </w:tabs>
+      <w:spacing w:after="0" w:line="240" w:lineRule="auto"/>
+    </w:pPr>
+  </w:style>
+  <w:style w:type="character" w:customStyle="1" w:styleId="FooterChar">
+    <w:name w:val="Footer Char"/>
+    <w:basedOn w:val="DefaultParagraphFont"/>
+    <w:link w:val="Footer"/>
+    <w:uiPriority w:val="99"/>
+    <w:rsid w:val="00B90296"/>
+  </w:style>
 </w:styles>
 </file>
 

</xml_diff>

<commit_message>
Level Editor pause menu is complete!
</commit_message>
<xml_diff>
--- a/Documentation/Level Editor/Level Editor.docx
+++ b/Documentation/Level Editor/Level Editor.docx
@@ -185,6 +185,24 @@
     </w:p>
     <w:p>
       <w:pPr>
+        <w:pStyle w:val="ListParagraph"/>
+        <w:numPr>
+          <w:ilvl w:val="1"/>
+          <w:numId w:val="3"/>
+        </w:numPr>
+        <w:rPr>
+          <w:lang w:val="en-US"/>
+        </w:rPr>
+      </w:pPr>
+      <w:r>
+        <w:rPr>
+          <w:lang w:val="en-US"/>
+        </w:rPr>
+        <w:t>Perhaps could be replaced by the ability to change object properties on the fly via some object.</w:t>
+      </w:r>
+    </w:p>
+    <w:p>
+      <w:pPr>
         <w:pStyle w:val="Heading1"/>
       </w:pPr>
       <w:r>
@@ -263,21 +281,33 @@
           <w:numId w:val="1"/>
         </w:numPr>
         <w:rPr>
-          <w:lang w:val="en-US"/>
-        </w:rPr>
-      </w:pPr>
-      <w:r>
-        <w:rPr>
+          <w:strike/>
+          <w:lang w:val="en-US"/>
+        </w:rPr>
+      </w:pPr>
+      <w:r>
+        <w:rPr>
+          <w:strike/>
           <w:lang w:val="en-US"/>
         </w:rPr>
         <w:t>Ability to</w:t>
       </w:r>
       <w:r>
         <w:rPr>
-          <w:lang w:val="en-US"/>
-        </w:rPr>
-        <w:t xml:space="preserve"> scroll through the level</w:t>
-      </w:r>
+          <w:strike/>
+          <w:lang w:val="en-US"/>
+        </w:rPr>
+        <w:t xml:space="preserve"> scroll through the </w:t>
+      </w:r>
+      <w:proofErr w:type="gramStart"/>
+      <w:r>
+        <w:rPr>
+          <w:strike/>
+          <w:lang w:val="en-US"/>
+        </w:rPr>
+        <w:t>level</w:t>
+      </w:r>
+      <w:proofErr w:type="gramEnd"/>
     </w:p>
     <w:p>
       <w:pPr>
@@ -287,27 +317,33 @@
           <w:numId w:val="1"/>
         </w:numPr>
         <w:rPr>
-          <w:lang w:val="en-US"/>
-        </w:rPr>
-      </w:pPr>
-      <w:r>
-        <w:rPr>
+          <w:strike/>
+          <w:lang w:val="en-US"/>
+        </w:rPr>
+      </w:pPr>
+      <w:r>
+        <w:rPr>
+          <w:strike/>
           <w:lang w:val="en-US"/>
         </w:rPr>
         <w:t xml:space="preserve">Ability to </w:t>
       </w:r>
       <w:r>
         <w:rPr>
+          <w:strike/>
           <w:lang w:val="en-US"/>
         </w:rPr>
         <w:t xml:space="preserve">place or erase </w:t>
       </w:r>
-      <w:r>
-        <w:rPr>
+      <w:proofErr w:type="gramStart"/>
+      <w:r>
+        <w:rPr>
+          <w:strike/>
           <w:lang w:val="en-US"/>
         </w:rPr>
         <w:t>tiles</w:t>
       </w:r>
+      <w:proofErr w:type="gramEnd"/>
     </w:p>
     <w:p>
       <w:pPr>
@@ -317,15 +353,26 @@
           <w:numId w:val="1"/>
         </w:numPr>
         <w:rPr>
-          <w:lang w:val="en-US"/>
-        </w:rPr>
-      </w:pPr>
-      <w:r>
-        <w:rPr>
-          <w:lang w:val="en-US"/>
-        </w:rPr>
-        <w:t>Ability to place or erase tiles using a rectangle fill tool</w:t>
-      </w:r>
+          <w:strike/>
+          <w:lang w:val="en-US"/>
+        </w:rPr>
+      </w:pPr>
+      <w:r>
+        <w:rPr>
+          <w:strike/>
+          <w:lang w:val="en-US"/>
+        </w:rPr>
+        <w:t xml:space="preserve">Ability to place or erase tiles using a rectangle fill </w:t>
+      </w:r>
+      <w:proofErr w:type="gramStart"/>
+      <w:r>
+        <w:rPr>
+          <w:strike/>
+          <w:lang w:val="en-US"/>
+        </w:rPr>
+        <w:t>tool</w:t>
+      </w:r>
+      <w:proofErr w:type="gramEnd"/>
     </w:p>
     <w:p>
       <w:pPr>
@@ -342,8 +389,16 @@
         <w:rPr>
           <w:lang w:val="en-US"/>
         </w:rPr>
-        <w:t>Ability to add or remove objects</w:t>
-      </w:r>
+        <w:t xml:space="preserve">Ability to add or remove </w:t>
+      </w:r>
+      <w:proofErr w:type="gramStart"/>
+      <w:r>
+        <w:rPr>
+          <w:lang w:val="en-US"/>
+        </w:rPr>
+        <w:t>objects</w:t>
+      </w:r>
+      <w:proofErr w:type="gramEnd"/>
     </w:p>
     <w:p>
       <w:pPr>
@@ -361,15 +416,26 @@
           <w:numId w:val="1"/>
         </w:numPr>
         <w:rPr>
-          <w:lang w:val="en-US"/>
-        </w:rPr>
-      </w:pPr>
-      <w:r>
-        <w:rPr>
-          <w:lang w:val="en-US"/>
-        </w:rPr>
-        <w:t>Ability to change the active TileMap</w:t>
-      </w:r>
+          <w:strike/>
+          <w:lang w:val="en-US"/>
+        </w:rPr>
+      </w:pPr>
+      <w:r>
+        <w:rPr>
+          <w:strike/>
+          <w:lang w:val="en-US"/>
+        </w:rPr>
+        <w:t xml:space="preserve">Ability to change the active </w:t>
+      </w:r>
+      <w:proofErr w:type="gramStart"/>
+      <w:r>
+        <w:rPr>
+          <w:strike/>
+          <w:lang w:val="en-US"/>
+        </w:rPr>
+        <w:t>TileMap</w:t>
+      </w:r>
+      <w:proofErr w:type="gramEnd"/>
     </w:p>
     <w:p>
       <w:pPr>
@@ -379,15 +445,26 @@
           <w:numId w:val="1"/>
         </w:numPr>
         <w:rPr>
-          <w:lang w:val="en-US"/>
-        </w:rPr>
-      </w:pPr>
-      <w:r>
-        <w:rPr>
-          <w:lang w:val="en-US"/>
-        </w:rPr>
-        <w:t>Ability to add or remove TileMaps</w:t>
-      </w:r>
+          <w:strike/>
+          <w:lang w:val="en-US"/>
+        </w:rPr>
+      </w:pPr>
+      <w:r>
+        <w:rPr>
+          <w:strike/>
+          <w:lang w:val="en-US"/>
+        </w:rPr>
+        <w:t xml:space="preserve">Ability to add or remove </w:t>
+      </w:r>
+      <w:proofErr w:type="gramStart"/>
+      <w:r>
+        <w:rPr>
+          <w:strike/>
+          <w:lang w:val="en-US"/>
+        </w:rPr>
+        <w:t>TileMaps</w:t>
+      </w:r>
+      <w:proofErr w:type="gramEnd"/>
     </w:p>
     <w:p>
       <w:pPr>
@@ -397,15 +474,26 @@
           <w:numId w:val="1"/>
         </w:numPr>
         <w:rPr>
-          <w:lang w:val="en-US"/>
-        </w:rPr>
-      </w:pPr>
-      <w:r>
-        <w:rPr>
-          <w:lang w:val="en-US"/>
-        </w:rPr>
-        <w:t>Ability to add particle layers</w:t>
-      </w:r>
+          <w:strike/>
+          <w:lang w:val="en-US"/>
+        </w:rPr>
+      </w:pPr>
+      <w:r>
+        <w:rPr>
+          <w:strike/>
+          <w:lang w:val="en-US"/>
+        </w:rPr>
+        <w:t xml:space="preserve">Ability to add particle </w:t>
+      </w:r>
+      <w:proofErr w:type="gramStart"/>
+      <w:r>
+        <w:rPr>
+          <w:strike/>
+          <w:lang w:val="en-US"/>
+        </w:rPr>
+        <w:t>layers</w:t>
+      </w:r>
+      <w:proofErr w:type="gramEnd"/>
     </w:p>
     <w:p>
       <w:pPr>
@@ -430,8 +518,16 @@
         <w:rPr>
           <w:lang w:val="en-US"/>
         </w:rPr>
-        <w:t>Ability to change the background</w:t>
-      </w:r>
+        <w:t xml:space="preserve">Ability to change the </w:t>
+      </w:r>
+      <w:proofErr w:type="gramStart"/>
+      <w:r>
+        <w:rPr>
+          <w:lang w:val="en-US"/>
+        </w:rPr>
+        <w:t>background</w:t>
+      </w:r>
+      <w:proofErr w:type="gramEnd"/>
     </w:p>
     <w:p>
       <w:pPr>
@@ -486,8 +582,18 @@
           <w:bCs/>
           <w:lang w:val="en-US"/>
         </w:rPr>
-        <w:t xml:space="preserve"> to disk</w:t>
-      </w:r>
+        <w:t xml:space="preserve"> to </w:t>
+      </w:r>
+      <w:proofErr w:type="gramStart"/>
+      <w:r>
+        <w:rPr>
+          <w:b/>
+          <w:bCs/>
+          <w:lang w:val="en-US"/>
+        </w:rPr>
+        <w:t>disk</w:t>
+      </w:r>
+      <w:proofErr w:type="gramEnd"/>
     </w:p>
     <w:p>
       <w:pPr>
@@ -516,8 +622,18 @@
           <w:bCs/>
           <w:lang w:val="en-US"/>
         </w:rPr>
-        <w:t xml:space="preserve"> from disk</w:t>
-      </w:r>
+        <w:t xml:space="preserve"> from </w:t>
+      </w:r>
+      <w:proofErr w:type="gramStart"/>
+      <w:r>
+        <w:rPr>
+          <w:b/>
+          <w:bCs/>
+          <w:lang w:val="en-US"/>
+        </w:rPr>
+        <w:t>disk</w:t>
+      </w:r>
+      <w:proofErr w:type="gramEnd"/>
     </w:p>
     <w:p>
       <w:pPr>
@@ -690,8 +806,16 @@
         <w:rPr>
           <w:lang w:val="en-US"/>
         </w:rPr>
-        <w:t>Yes. You can simply open them in the editor</w:t>
-      </w:r>
+        <w:t xml:space="preserve">Yes. You can simply open them in the </w:t>
+      </w:r>
+      <w:proofErr w:type="gramStart"/>
+      <w:r>
+        <w:rPr>
+          <w:lang w:val="en-US"/>
+        </w:rPr>
+        <w:t>editor</w:t>
+      </w:r>
+      <w:proofErr w:type="gramEnd"/>
     </w:p>
     <w:p>
       <w:pPr>

</xml_diff>

<commit_message>
Update level editor design docs to reflect progress
</commit_message>
<xml_diff>
--- a/Documentation/Level Editor/Level Editor.docx
+++ b/Documentation/Level Editor/Level Editor.docx
@@ -9,8 +9,13 @@
           <w:rFonts w:hint="eastAsia"/>
         </w:rPr>
       </w:pPr>
-      <w:r>
-        <w:t>SuperTux Classic</w:t>
+      <w:proofErr w:type="spellStart"/>
+      <w:r>
+        <w:t>SuperTux</w:t>
+      </w:r>
+      <w:proofErr w:type="spellEnd"/>
+      <w:r>
+        <w:t xml:space="preserve"> Classic</w:t>
       </w:r>
     </w:p>
     <w:p>
@@ -405,7 +410,23 @@
         <w:pStyle w:val="Heading2"/>
       </w:pPr>
       <w:r>
-        <w:t>Level objects (Tilemaps, Particles, etc)</w:t>
+        <w:t>Level objects (</w:t>
+      </w:r>
+      <w:proofErr w:type="spellStart"/>
+      <w:r>
+        <w:t>Tilemaps</w:t>
+      </w:r>
+      <w:proofErr w:type="spellEnd"/>
+      <w:r>
+        <w:t xml:space="preserve">, Particles, </w:t>
+      </w:r>
+      <w:proofErr w:type="spellStart"/>
+      <w:r>
+        <w:t>etc</w:t>
+      </w:r>
+      <w:proofErr w:type="spellEnd"/>
+      <w:r>
+        <w:t>)</w:t>
       </w:r>
     </w:p>
     <w:p>
@@ -427,6 +448,7 @@
         </w:rPr>
         <w:t xml:space="preserve">Ability to change the active </w:t>
       </w:r>
+      <w:proofErr w:type="spellStart"/>
       <w:proofErr w:type="gramStart"/>
       <w:r>
         <w:rPr>
@@ -435,6 +457,7 @@
         </w:rPr>
         <w:t>TileMap</w:t>
       </w:r>
+      <w:proofErr w:type="spellEnd"/>
       <w:proofErr w:type="gramEnd"/>
     </w:p>
     <w:p>
@@ -456,6 +479,7 @@
         </w:rPr>
         <w:t xml:space="preserve">Ability to add or remove </w:t>
       </w:r>
+      <w:proofErr w:type="spellStart"/>
       <w:proofErr w:type="gramStart"/>
       <w:r>
         <w:rPr>
@@ -464,6 +488,7 @@
         </w:rPr>
         <w:t>TileMaps</w:t>
       </w:r>
+      <w:proofErr w:type="spellEnd"/>
       <w:proofErr w:type="gramEnd"/>
     </w:p>
     <w:p>
@@ -511,11 +536,13 @@
           <w:numId w:val="1"/>
         </w:numPr>
         <w:rPr>
-          <w:lang w:val="en-US"/>
-        </w:rPr>
-      </w:pPr>
-      <w:r>
-        <w:rPr>
+          <w:strike/>
+          <w:lang w:val="en-US"/>
+        </w:rPr>
+      </w:pPr>
+      <w:r>
+        <w:rPr>
+          <w:strike/>
           <w:lang w:val="en-US"/>
         </w:rPr>
         <w:t xml:space="preserve">Ability to change the </w:t>
@@ -523,6 +550,7 @@
       <w:proofErr w:type="gramStart"/>
       <w:r>
         <w:rPr>
+          <w:strike/>
           <w:lang w:val="en-US"/>
         </w:rPr>
         <w:t>background</w:t>
@@ -537,11 +565,13 @@
           <w:numId w:val="1"/>
         </w:numPr>
         <w:rPr>
-          <w:lang w:val="en-US"/>
-        </w:rPr>
-      </w:pPr>
-      <w:r>
-        <w:rPr>
+          <w:strike/>
+          <w:lang w:val="en-US"/>
+        </w:rPr>
+      </w:pPr>
+      <w:r>
+        <w:rPr>
+          <w:strike/>
           <w:lang w:val="en-US"/>
         </w:rPr>
         <w:t>Ability to change the level properties (name, author, gravity, music)</w:t>
@@ -565,6 +595,7 @@
         <w:rPr>
           <w:b/>
           <w:bCs/>
+          <w:strike/>
           <w:lang w:val="en-US"/>
         </w:rPr>
       </w:pPr>
@@ -572,6 +603,7 @@
         <w:rPr>
           <w:b/>
           <w:bCs/>
+          <w:strike/>
           <w:lang w:val="en-US"/>
         </w:rPr>
         <w:t>Ability to save levels</w:t>
@@ -580,6 +612,7 @@
         <w:rPr>
           <w:b/>
           <w:bCs/>
+          <w:strike/>
           <w:lang w:val="en-US"/>
         </w:rPr>
         <w:t xml:space="preserve"> to </w:t>
@@ -589,6 +622,7 @@
         <w:rPr>
           <w:b/>
           <w:bCs/>
+          <w:strike/>
           <w:lang w:val="en-US"/>
         </w:rPr>
         <w:t>disk</w:t>
@@ -605,6 +639,7 @@
         <w:rPr>
           <w:b/>
           <w:bCs/>
+          <w:strike/>
           <w:lang w:val="en-US"/>
         </w:rPr>
       </w:pPr>
@@ -612,6 +647,7 @@
         <w:rPr>
           <w:b/>
           <w:bCs/>
+          <w:strike/>
           <w:lang w:val="en-US"/>
         </w:rPr>
         <w:t>Ability to load / open levels</w:t>
@@ -620,6 +656,7 @@
         <w:rPr>
           <w:b/>
           <w:bCs/>
+          <w:strike/>
           <w:lang w:val="en-US"/>
         </w:rPr>
         <w:t xml:space="preserve"> from </w:t>
@@ -629,6 +666,7 @@
         <w:rPr>
           <w:b/>
           <w:bCs/>
+          <w:strike/>
           <w:lang w:val="en-US"/>
         </w:rPr>
         <w:t>disk</w:t>
@@ -715,20 +753,59 @@
           <w:numId w:val="5"/>
         </w:numPr>
         <w:rPr>
-          <w:lang w:val="en-US"/>
-        </w:rPr>
-      </w:pPr>
-      <w:r>
-        <w:rPr>
-          <w:lang w:val="en-US"/>
-        </w:rPr>
-        <w:t>How will worldmaps ensure that the levels within them have valid file paths?</w:t>
-      </w:r>
-    </w:p>
-    <w:p>
-      <w:pPr>
-        <w:pStyle w:val="ListParagraph"/>
-        <w:rPr>
+          <w:strike/>
+          <w:lang w:val="en-US"/>
+        </w:rPr>
+      </w:pPr>
+      <w:r>
+        <w:rPr>
+          <w:strike/>
+          <w:lang w:val="en-US"/>
+        </w:rPr>
+        <w:t xml:space="preserve">How will </w:t>
+      </w:r>
+      <w:proofErr w:type="spellStart"/>
+      <w:r>
+        <w:rPr>
+          <w:strike/>
+          <w:lang w:val="en-US"/>
+        </w:rPr>
+        <w:t>worldmaps</w:t>
+      </w:r>
+      <w:proofErr w:type="spellEnd"/>
+      <w:r>
+        <w:rPr>
+          <w:strike/>
+          <w:lang w:val="en-US"/>
+        </w:rPr>
+        <w:t xml:space="preserve"> ensure that the levels within them have valid file paths?</w:t>
+      </w:r>
+    </w:p>
+    <w:p>
+      <w:pPr>
+        <w:pStyle w:val="ListParagraph"/>
+        <w:numPr>
+          <w:ilvl w:val="1"/>
+          <w:numId w:val="5"/>
+        </w:numPr>
+        <w:rPr>
+          <w:strike/>
+          <w:lang w:val="en-US"/>
+        </w:rPr>
+      </w:pPr>
+      <w:r>
+        <w:rPr>
+          <w:strike/>
+          <w:lang w:val="en-US"/>
+        </w:rPr>
+        <w:t>Use a custom selector UI that only loads levels in the world.</w:t>
+      </w:r>
+    </w:p>
+    <w:p>
+      <w:pPr>
+        <w:pStyle w:val="ListParagraph"/>
+        <w:rPr>
+          <w:strike/>
           <w:lang w:val="en-US"/>
         </w:rPr>
       </w:pPr>
@@ -741,26 +818,66 @@
           <w:numId w:val="5"/>
         </w:numPr>
         <w:rPr>
-          <w:lang w:val="en-US"/>
-        </w:rPr>
-      </w:pPr>
-      <w:r>
-        <w:rPr>
+          <w:strike/>
+          <w:lang w:val="en-US"/>
+        </w:rPr>
+      </w:pPr>
+      <w:r>
+        <w:rPr>
+          <w:strike/>
           <w:lang w:val="en-US"/>
         </w:rPr>
         <w:t xml:space="preserve">Do </w:t>
       </w:r>
       <w:r>
         <w:rPr>
+          <w:strike/>
           <w:lang w:val="en-US"/>
         </w:rPr>
         <w:t>levels</w:t>
       </w:r>
       <w:r>
         <w:rPr>
-          <w:lang w:val="en-US"/>
-        </w:rPr>
-        <w:t xml:space="preserve"> need a worldmap to be accessible?</w:t>
+          <w:strike/>
+          <w:lang w:val="en-US"/>
+        </w:rPr>
+        <w:t xml:space="preserve"> need a </w:t>
+      </w:r>
+      <w:proofErr w:type="spellStart"/>
+      <w:r>
+        <w:rPr>
+          <w:strike/>
+          <w:lang w:val="en-US"/>
+        </w:rPr>
+        <w:t>worldmap</w:t>
+      </w:r>
+      <w:proofErr w:type="spellEnd"/>
+      <w:r>
+        <w:rPr>
+          <w:strike/>
+          <w:lang w:val="en-US"/>
+        </w:rPr>
+        <w:t xml:space="preserve"> to be accessible?</w:t>
+      </w:r>
+    </w:p>
+    <w:p>
+      <w:pPr>
+        <w:pStyle w:val="ListParagraph"/>
+        <w:numPr>
+          <w:ilvl w:val="1"/>
+          <w:numId w:val="5"/>
+        </w:numPr>
+        <w:rPr>
+          <w:strike/>
+          <w:lang w:val="en-US"/>
+        </w:rPr>
+      </w:pPr>
+      <w:r>
+        <w:rPr>
+          <w:strike/>
+          <w:lang w:val="en-US"/>
+        </w:rPr>
+        <w:t>Yes.</w:t>
       </w:r>
     </w:p>
     <w:p>
@@ -788,7 +905,23 @@
           <w:strike/>
           <w:lang w:val="en-US"/>
         </w:rPr>
-        <w:t>Should individual levels be accessible without a worldmap?</w:t>
+        <w:t xml:space="preserve">Should individual levels be accessible without a </w:t>
+      </w:r>
+      <w:proofErr w:type="spellStart"/>
+      <w:r>
+        <w:rPr>
+          <w:strike/>
+          <w:lang w:val="en-US"/>
+        </w:rPr>
+        <w:t>worldmap</w:t>
+      </w:r>
+      <w:proofErr w:type="spellEnd"/>
+      <w:r>
+        <w:rPr>
+          <w:strike/>
+          <w:lang w:val="en-US"/>
+        </w:rPr>
+        <w:t>?</w:t>
       </w:r>
     </w:p>
     <w:p>
@@ -799,11 +932,13 @@
           <w:numId w:val="5"/>
         </w:numPr>
         <w:rPr>
-          <w:lang w:val="en-US"/>
-        </w:rPr>
-      </w:pPr>
-      <w:r>
-        <w:rPr>
+          <w:strike/>
+          <w:lang w:val="en-US"/>
+        </w:rPr>
+      </w:pPr>
+      <w:r>
+        <w:rPr>
+          <w:strike/>
           <w:lang w:val="en-US"/>
         </w:rPr>
         <w:t xml:space="preserve">Yes. You can simply open them in the </w:t>
@@ -811,6 +946,7 @@
       <w:proofErr w:type="gramStart"/>
       <w:r>
         <w:rPr>
+          <w:strike/>
           <w:lang w:val="en-US"/>
         </w:rPr>
         <w:t>editor</w:t>
@@ -833,11 +969,13 @@
           <w:numId w:val="5"/>
         </w:numPr>
         <w:rPr>
-          <w:lang w:val="en-US"/>
-        </w:rPr>
-      </w:pPr>
-      <w:r>
-        <w:rPr>
+          <w:strike/>
+          <w:lang w:val="en-US"/>
+        </w:rPr>
+      </w:pPr>
+      <w:r>
+        <w:rPr>
+          <w:strike/>
           <w:lang w:val="en-US"/>
         </w:rPr>
         <w:t>How will users play custom levels outside of the level editor?</w:t>
@@ -851,34 +989,30 @@
           <w:numId w:val="5"/>
         </w:numPr>
         <w:rPr>
-          <w:lang w:val="en-US"/>
-        </w:rPr>
-      </w:pPr>
-      <w:r>
-        <w:rPr>
-          <w:lang w:val="en-US"/>
-        </w:rPr>
-        <w:t>List custom levels in Add-ons menu?</w:t>
-      </w:r>
-    </w:p>
-    <w:p>
-      <w:pPr>
-        <w:pStyle w:val="ListParagraph"/>
-        <w:numPr>
-          <w:ilvl w:val="1"/>
-          <w:numId w:val="5"/>
-        </w:numPr>
-        <w:rPr>
-          <w:strike/>
-          <w:lang w:val="en-US"/>
-        </w:rPr>
-      </w:pPr>
-      <w:r>
-        <w:rPr>
-          <w:strike/>
-          <w:lang w:val="en-US"/>
-        </w:rPr>
-        <w:t>List custom levels in “Bonus Levels”?</w:t>
+          <w:strike/>
+          <w:lang w:val="en-US"/>
+        </w:rPr>
+      </w:pPr>
+      <w:r>
+        <w:rPr>
+          <w:strike/>
+          <w:lang w:val="en-US"/>
+        </w:rPr>
+        <w:t>List custom levels in “</w:t>
+      </w:r>
+      <w:r>
+        <w:rPr>
+          <w:strike/>
+          <w:lang w:val="en-US"/>
+        </w:rPr>
+        <w:t>Custom Levels</w:t>
+      </w:r>
+      <w:r>
+        <w:rPr>
+          <w:strike/>
+          <w:lang w:val="en-US"/>
+        </w:rPr>
+        <w:t>”?</w:t>
       </w:r>
     </w:p>
     <w:p>

</xml_diff>